<commit_message>
JS minggu ke 3
JS minggu ke 3
</commit_message>
<xml_diff>
--- a/dokumen/Pemrograman Web dan Mobile.docx
+++ b/dokumen/Pemrograman Web dan Mobile.docx
@@ -72,7 +72,7 @@
               <w:rPr>
                 <w:lang w:val="en-ID"/>
               </w:rPr>
-              <w:t>20-30</w:t>
+              <w:t>31-40</w:t>
             </w:r>
           </w:p>
         </w:tc>
@@ -131,7 +131,7 @@
         <w:rPr>
           <w:lang w:val="en-ID"/>
         </w:rPr>
-        <w:t>Saya paham Penggunaan map yaitu untuk menambahkan array baru dari sebuah array</w:t>
+        <w:t>Saya paham salah satu library pada javascript yaitu jquery yang menyediakan function function javascript</w:t>
       </w:r>
     </w:p>
     <w:p>
@@ -149,7 +149,7 @@
         <w:rPr>
           <w:lang w:val="en-ID"/>
         </w:rPr>
-        <w:t>Saya paham penggunaan dari sort yaitu untuk mengurutkan array sesuai abjad dan angka</w:t>
+        <w:t>Saya mengerti apa saja yang perlu disiapkan sebelum menggunakan jquery seperti $(document).ready()</w:t>
       </w:r>
     </w:p>
     <w:p>
@@ -167,7 +167,7 @@
         <w:rPr>
           <w:lang w:val="en-ID"/>
         </w:rPr>
-        <w:t>Saya paham penggunaan dari reduce yaitu untuk menjumlahkan array</w:t>
+        <w:t>Saya mengerti dalam penulisan jquery syntax harus berada di dalam $(document).ready()</w:t>
       </w:r>
     </w:p>
     <w:p>
@@ -185,7 +185,7 @@
         <w:rPr>
           <w:lang w:val="en-ID"/>
         </w:rPr>
-        <w:t>Saya bisa dan paham cara membuat shopingcart menggunakan javascript</w:t>
+        <w:t>Saya paham cara untuk  memanipulasi id html menggunakan jquery</w:t>
       </w:r>
     </w:p>
     <w:p>
@@ -203,7 +203,7 @@
         <w:rPr>
           <w:lang w:val="en-ID"/>
         </w:rPr>
-        <w:t>Saya paham penggunaan filter pada project shoping cart</w:t>
+        <w:t>Saya mengerti penggunaan event pada jquery</w:t>
       </w:r>
     </w:p>
     <w:p>
@@ -221,7 +221,7 @@
         <w:rPr>
           <w:lang w:val="en-ID"/>
         </w:rPr>
-        <w:t xml:space="preserve">Saya paham mengenai localstorage yaitu unutk menyimpan data pada browser secara pemanent </w:t>
+        <w:t>Saya paham apa itu ajax adalah method javascript untuk memanggil data dari peramban</w:t>
       </w:r>
     </w:p>
     <w:p>
@@ -239,7 +239,13 @@
         <w:rPr>
           <w:lang w:val="en-ID"/>
         </w:rPr>
-        <w:t>Saya paham mengenai sessionStorage yaitu untuk menyimpan data pada browser secara Sementara jika browser di close maka data akan hilang</w:t>
+        <w:t xml:space="preserve">Saya </w:t>
+      </w:r>
+      <w:r>
+        <w:rPr>
+          <w:lang w:val="en-ID"/>
+        </w:rPr>
+        <w:t>mengerti bagaimana javascript dan php bekerja dalam membuat sebuah web</w:t>
       </w:r>
     </w:p>
     <w:p>
@@ -257,13 +263,7 @@
         <w:rPr>
           <w:lang w:val="en-ID"/>
         </w:rPr>
-        <w:t xml:space="preserve">Saya paham penggunaan JSON yaitu untuk menyimpan data </w:t>
-      </w:r>
-      <w:r>
-        <w:rPr>
-          <w:lang w:val="en-ID"/>
-        </w:rPr>
-        <w:t>sekaligus bisa menjadi pengganti database</w:t>
+        <w:t xml:space="preserve">Memperbagus halaman web menggunakan bootstrap 5 </w:t>
       </w:r>
     </w:p>
     <w:p>
@@ -281,7 +281,145 @@
         <w:rPr>
           <w:lang w:val="en-ID"/>
         </w:rPr>
-        <w:t>Saya paham penggunaan fetch data yaitu untuk mengambil data pada sebuah json ataupun url</w:t>
+        <w:t>Saya mengerti bagaimana melakukan select data menggunakan ajax dan php</w:t>
+      </w:r>
+    </w:p>
+    <w:p>
+      <w:pPr>
+        <w:pStyle w:val="ListParagraph"/>
+        <w:numPr>
+          <w:ilvl w:val="0"/>
+          <w:numId w:val="18"/>
+        </w:numPr>
+        <w:rPr>
+          <w:lang w:val="en-ID"/>
+        </w:rPr>
+      </w:pPr>
+      <w:r>
+        <w:rPr>
+          <w:lang w:val="en-ID"/>
+        </w:rPr>
+        <w:t xml:space="preserve">Saya paham cara untuk menangkap data </w:t>
+      </w:r>
+      <w:r>
+        <w:rPr>
+          <w:lang w:val="en-ID"/>
+        </w:rPr>
+        <w:t>menggunakan ajax</w:t>
+      </w:r>
+    </w:p>
+    <w:p>
+      <w:pPr>
+        <w:pStyle w:val="ListParagraph"/>
+        <w:numPr>
+          <w:ilvl w:val="0"/>
+          <w:numId w:val="18"/>
+        </w:numPr>
+        <w:rPr>
+          <w:lang w:val="en-ID"/>
+        </w:rPr>
+      </w:pPr>
+      <w:r>
+        <w:rPr>
+          <w:lang w:val="en-ID"/>
+        </w:rPr>
+        <w:t>Saya mengerti bagaimana melakukan CRUD menggunakan Ajax dan php</w:t>
+      </w:r>
+    </w:p>
+    <w:p>
+      <w:pPr>
+        <w:pStyle w:val="ListParagraph"/>
+        <w:numPr>
+          <w:ilvl w:val="0"/>
+          <w:numId w:val="18"/>
+        </w:numPr>
+        <w:rPr>
+          <w:lang w:val="en-ID"/>
+        </w:rPr>
+      </w:pPr>
+      <w:r>
+        <w:rPr>
+          <w:lang w:val="en-ID"/>
+        </w:rPr>
+        <w:t>Saya paham untuk mengirimkan message (berhasil atau tidak) menggunakan response</w:t>
+      </w:r>
+    </w:p>
+    <w:p>
+      <w:pPr>
+        <w:pStyle w:val="ListParagraph"/>
+        <w:numPr>
+          <w:ilvl w:val="0"/>
+          <w:numId w:val="18"/>
+        </w:numPr>
+        <w:rPr>
+          <w:lang w:val="en-ID"/>
+        </w:rPr>
+      </w:pPr>
+      <w:r>
+        <w:rPr>
+          <w:lang w:val="en-ID"/>
+        </w:rPr>
+        <w:t>Saya mengerti penggunaan function stripslashes yaitu untuk menghilangakan tanda /</w:t>
+      </w:r>
+    </w:p>
+    <w:p>
+      <w:pPr>
+        <w:pStyle w:val="ListParagraph"/>
+        <w:numPr>
+          <w:ilvl w:val="0"/>
+          <w:numId w:val="18"/>
+        </w:numPr>
+        <w:rPr>
+          <w:lang w:val="en-ID"/>
+        </w:rPr>
+      </w:pPr>
+      <w:r>
+        <w:rPr>
+          <w:lang w:val="en-ID"/>
+        </w:rPr>
+        <w:t>Saya mengerti penggunaan function file_get_content yaitu untuk mengambil data yang dikirimkan</w:t>
+      </w:r>
+    </w:p>
+    <w:p>
+      <w:pPr>
+        <w:pStyle w:val="ListParagraph"/>
+        <w:numPr>
+          <w:ilvl w:val="0"/>
+          <w:numId w:val="18"/>
+        </w:numPr>
+        <w:rPr>
+          <w:lang w:val="en-ID"/>
+        </w:rPr>
+      </w:pPr>
+      <w:r>
+        <w:rPr>
+          <w:lang w:val="en-ID"/>
+        </w:rPr>
+        <w:t xml:space="preserve">Saya paham </w:t>
+      </w:r>
+      <w:r>
+        <w:rPr>
+          <w:lang w:val="en-ID"/>
+        </w:rPr>
+        <w:t>cara untuk menghapus cache dibrowser agar code kita terload dengan sempurna</w:t>
+      </w:r>
+    </w:p>
+    <w:p>
+      <w:pPr>
+        <w:pStyle w:val="ListParagraph"/>
+        <w:numPr>
+          <w:ilvl w:val="0"/>
+          <w:numId w:val="18"/>
+        </w:numPr>
+        <w:rPr>
+          <w:lang w:val="en-ID"/>
+        </w:rPr>
+      </w:pPr>
+      <w:r>
+        <w:rPr>
+          <w:lang w:val="en-ID"/>
+        </w:rPr>
+        <w:t>Menambahkan modal untuk menambahkan data dan mengedit data dengan menggunakan bootstrap</w:t>
       </w:r>
     </w:p>
     <w:p>
@@ -311,24 +449,7 @@
     </w:p>
     <w:p>
       <w:pPr>
-        <w:pStyle w:val="ListParagraph"/>
-        <w:numPr>
-          <w:ilvl w:val="0"/>
-          <w:numId w:val="19"/>
-        </w:numPr>
-        <w:rPr>
-          <w:lang w:val="en-ID"/>
-        </w:rPr>
-      </w:pPr>
-      <w:r>
-        <w:rPr>
-          <w:lang w:val="en-ID"/>
-        </w:rPr>
-        <w:t>Saya belum mengerti perbedaan antara async await dan fetch data</w:t>
-      </w:r>
-    </w:p>
-    <w:p>
-      <w:pPr>
+        <w:ind w:left="360"/>
         <w:rPr>
           <w:lang w:val="en-ID"/>
         </w:rPr>
@@ -1369,7 +1490,7 @@
         <w:bCs w:val="0"/>
       </w:rPr>
     </w:lvl>
-    <w:lvl w:ilvl="1" w:tplc="04090019" w:tentative="1">
+    <w:lvl w:ilvl="1" w:tplc="04090019">
       <w:start w:val="1"/>
       <w:numFmt w:val="lowerLetter"/>
       <w:lvlText w:val="%2."/>

</xml_diff>